<commit_message>
Ajustes repositorio || PDF || Descargable
</commit_message>
<xml_diff>
--- a/fuentes/92130063_CF01_DU.docx
+++ b/fuentes/92130063_CF01_DU.docx
@@ -199,7 +199,7 @@
               </wp:anchor>
             </w:drawing>
           </mc:Choice>
-          <mc:Fallback xmlns:oel="http://schemas.microsoft.com/office/2019/extlst" xmlns:w16du="http://schemas.microsoft.com/office/word/2023/wordml/word16du">
+          <mc:Fallback xmlns:w16du="http://schemas.microsoft.com/office/word/2023/wordml/word16du" xmlns:oel="http://schemas.microsoft.com/office/2019/extlst">
             <w:pict>
               <v:rect w14:anchorId="04BF2410" id="Rectángulo 3" o:spid="_x0000_s1026" alt="&quot;&quot;" style="position:absolute;margin-left:-55.7pt;margin-top:26.5pt;width:613.85pt;height:204pt;z-index:-251655168;visibility:visible;mso-wrap-style:square;mso-height-percent:0;mso-wrap-distance-left:9pt;mso-wrap-distance-top:0;mso-wrap-distance-right:9pt;mso-wrap-distance-bottom:0;mso-position-horizontal:absolute;mso-position-horizontal-relative:text;mso-position-vertical:absolute;mso-position-vertical-relative:text;mso-height-percent:0;mso-height-relative:margin;v-text-anchor:middle" o:gfxdata="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" fillcolor="#00314d" stroked="f" strokeweight="1pt"/>
             </w:pict>
@@ -300,7 +300,7 @@
                 <v:stroke joinstyle="miter"/>
                 <v:path gradientshapeok="t" o:connecttype="rect"/>
               </v:shapetype>
-              <v:shape id="Cuadro de texto 2" o:spid="_x0000_s1026" type="#_x0000_t202" style="position:absolute;left:0;text-align:left;margin-left:-19.85pt;margin-top:38.5pt;width:512.8pt;height:111.7pt;z-index:251663360;visibility:visible;mso-wrap-style:square;mso-width-percent:0;mso-height-percent:0;mso-wrap-distance-left:9pt;mso-wrap-distance-top:3.6pt;mso-wrap-distance-right:9pt;mso-wrap-distance-bottom:3.6pt;mso-position-horizontal:absolute;mso-position-horizontal-relative:text;mso-position-vertical:absolute;mso-position-vertical-relative:text;mso-width-percent:0;mso-height-percent:0;mso-width-relative:margin;mso-height-relative:margin;v-text-anchor:top" o:gfxdata="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" filled="f" stroked="f">
+              <v:shape id="Cuadro de texto 2" o:spid="_x0000_s1026" type="#_x0000_t202" alt="&quot;&quot;" style="position:absolute;left:0;text-align:left;margin-left:-19.85pt;margin-top:38.5pt;width:512.8pt;height:111.7pt;z-index:251663360;visibility:visible;mso-wrap-style:square;mso-width-percent:0;mso-height-percent:0;mso-wrap-distance-left:9pt;mso-wrap-distance-top:3.6pt;mso-wrap-distance-right:9pt;mso-wrap-distance-bottom:3.6pt;mso-position-horizontal:absolute;mso-position-horizontal-relative:text;mso-position-vertical:absolute;mso-position-vertical-relative:text;mso-width-percent:0;mso-height-percent:0;mso-width-relative:margin;mso-height-relative:margin;v-text-anchor:top" o:gfxdata="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" filled="f" stroked="f">
                 <v:textbox>
                   <w:txbxContent>
                     <w:p>
@@ -517,13 +517,13 @@
             <w:rPr>
               <w:lang w:val="es-ES"/>
             </w:rPr>
-            <w:t xml:space="preserve">                                                                                                                                                                                                                                                                                                                                                                                                                                                                                                                                                                                                                                                                                                                                                                                                                                                                                                                                                                                                                                                                                                                                                                                                                                                                                                                                                                                                                                                                                                                                                                                                                                                                                                                                                                                                                        </w:t>
+            <w:t xml:space="preserve"> </w:t>
           </w:r>
           <w:r>
             <w:rPr>
               <w:lang w:val="es-ES"/>
             </w:rPr>
-            <w:t xml:space="preserve"> de c</w:t>
+            <w:t>de c</w:t>
           </w:r>
           <w:r>
             <w:rPr>
@@ -556,7 +556,7 @@
           <w:r>
             <w:fldChar w:fldCharType="separate"/>
           </w:r>
-          <w:hyperlink w:anchor="_Toc174010062" w:history="1">
+          <w:hyperlink w:anchor="_Toc178254397" w:history="1">
             <w:r>
               <w:rPr>
                 <w:rStyle w:val="Hipervnculo"/>
@@ -583,7 +583,7 @@
                 <w:noProof/>
                 <w:webHidden/>
               </w:rPr>
-              <w:instrText xml:space="preserve"> PAGEREF _Toc174010062 \h </w:instrText>
+              <w:instrText xml:space="preserve"> PAGEREF _Toc178254397 \h </w:instrText>
             </w:r>
             <w:r>
               <w:rPr>
@@ -630,7 +630,7 @@
               <w14:ligatures w14:val="none"/>
             </w:rPr>
           </w:pPr>
-          <w:hyperlink w:anchor="_Toc174010063" w:history="1">
+          <w:hyperlink w:anchor="_Toc178254398" w:history="1">
             <w:r>
               <w:rPr>
                 <w:rStyle w:val="Hipervnculo"/>
@@ -675,7 +675,7 @@
                 <w:noProof/>
                 <w:webHidden/>
               </w:rPr>
-              <w:instrText xml:space="preserve"> PAGEREF _Toc174010063 \h </w:instrText>
+              <w:instrText xml:space="preserve"> PAGEREF _Toc178254398 \h </w:instrText>
             </w:r>
             <w:r>
               <w:rPr>
@@ -721,7 +721,7 @@
               <w14:ligatures w14:val="none"/>
             </w:rPr>
           </w:pPr>
-          <w:hyperlink w:anchor="_Toc174010064" w:history="1">
+          <w:hyperlink w:anchor="_Toc178254399" w:history="1">
             <w:r>
               <w:rPr>
                 <w:rStyle w:val="Hipervnculo"/>
@@ -748,7 +748,7 @@
                 <w:noProof/>
                 <w:webHidden/>
               </w:rPr>
-              <w:instrText xml:space="preserve"> PAGEREF _Toc174010064 \h </w:instrText>
+              <w:instrText xml:space="preserve"> PAGEREF _Toc178254399 \h </w:instrText>
             </w:r>
             <w:r>
               <w:rPr>
@@ -794,7 +794,7 @@
               <w14:ligatures w14:val="none"/>
             </w:rPr>
           </w:pPr>
-          <w:hyperlink w:anchor="_Toc174010065" w:history="1">
+          <w:hyperlink w:anchor="_Toc178254400" w:history="1">
             <w:r>
               <w:rPr>
                 <w:rStyle w:val="Hipervnculo"/>
@@ -821,7 +821,7 @@
                 <w:noProof/>
                 <w:webHidden/>
               </w:rPr>
-              <w:instrText xml:space="preserve"> PAGEREF _Toc174010065 \h </w:instrText>
+              <w:instrText xml:space="preserve"> PAGEREF _Toc178254400 \h </w:instrText>
             </w:r>
             <w:r>
               <w:rPr>
@@ -868,7 +868,7 @@
               <w14:ligatures w14:val="none"/>
             </w:rPr>
           </w:pPr>
-          <w:hyperlink w:anchor="_Toc174010066" w:history="1">
+          <w:hyperlink w:anchor="_Toc178254401" w:history="1">
             <w:r>
               <w:rPr>
                 <w:rStyle w:val="Hipervnculo"/>
@@ -913,7 +913,7 @@
                 <w:noProof/>
                 <w:webHidden/>
               </w:rPr>
-              <w:instrText xml:space="preserve"> PAGEREF _Toc174010066 \h </w:instrText>
+              <w:instrText xml:space="preserve"> PAGEREF _Toc178254401 \h </w:instrText>
             </w:r>
             <w:r>
               <w:rPr>
@@ -959,7 +959,7 @@
               <w14:ligatures w14:val="none"/>
             </w:rPr>
           </w:pPr>
-          <w:hyperlink w:anchor="_Toc174010067" w:history="1">
+          <w:hyperlink w:anchor="_Toc178254402" w:history="1">
             <w:r>
               <w:rPr>
                 <w:rStyle w:val="Hipervnculo"/>
@@ -986,7 +986,7 @@
                 <w:noProof/>
                 <w:webHidden/>
               </w:rPr>
-              <w:instrText xml:space="preserve"> PAGEREF _Toc174010067 \h </w:instrText>
+              <w:instrText xml:space="preserve"> PAGEREF _Toc178254402 \h </w:instrText>
             </w:r>
             <w:r>
               <w:rPr>
@@ -1033,7 +1033,7 @@
               <w14:ligatures w14:val="none"/>
             </w:rPr>
           </w:pPr>
-          <w:hyperlink w:anchor="_Toc174010068" w:history="1">
+          <w:hyperlink w:anchor="_Toc178254403" w:history="1">
             <w:r>
               <w:rPr>
                 <w:rStyle w:val="Hipervnculo"/>
@@ -1078,7 +1078,7 @@
                 <w:noProof/>
                 <w:webHidden/>
               </w:rPr>
-              <w:instrText xml:space="preserve"> PAGEREF _Toc174010068 \h </w:instrText>
+              <w:instrText xml:space="preserve"> PAGEREF _Toc178254403 \h </w:instrText>
             </w:r>
             <w:r>
               <w:rPr>
@@ -1125,7 +1125,7 @@
               <w14:ligatures w14:val="none"/>
             </w:rPr>
           </w:pPr>
-          <w:hyperlink w:anchor="_Toc174010069" w:history="1">
+          <w:hyperlink w:anchor="_Toc178254404" w:history="1">
             <w:r>
               <w:rPr>
                 <w:rStyle w:val="Hipervnculo"/>
@@ -1170,7 +1170,7 @@
                 <w:noProof/>
                 <w:webHidden/>
               </w:rPr>
-              <w:instrText xml:space="preserve"> PAGEREF _Toc174010069 \h </w:instrText>
+              <w:instrText xml:space="preserve"> PAGEREF _Toc178254404 \h </w:instrText>
             </w:r>
             <w:r>
               <w:rPr>
@@ -1216,7 +1216,7 @@
               <w14:ligatures w14:val="none"/>
             </w:rPr>
           </w:pPr>
-          <w:hyperlink w:anchor="_Toc174010070" w:history="1">
+          <w:hyperlink w:anchor="_Toc178254405" w:history="1">
             <w:r>
               <w:rPr>
                 <w:rStyle w:val="Hipervnculo"/>
@@ -1243,7 +1243,7 @@
                 <w:noProof/>
                 <w:webHidden/>
               </w:rPr>
-              <w:instrText xml:space="preserve"> PAGEREF _Toc174010070 \h </w:instrText>
+              <w:instrText xml:space="preserve"> PAGEREF _Toc178254405 \h </w:instrText>
             </w:r>
             <w:r>
               <w:rPr>
@@ -1263,7 +1263,7 @@
                 <w:noProof/>
                 <w:webHidden/>
               </w:rPr>
-              <w:t>9</w:t>
+              <w:t>8</w:t>
             </w:r>
             <w:r>
               <w:rPr>
@@ -1289,7 +1289,7 @@
               <w14:ligatures w14:val="none"/>
             </w:rPr>
           </w:pPr>
-          <w:hyperlink w:anchor="_Toc174010071" w:history="1">
+          <w:hyperlink w:anchor="_Toc178254406" w:history="1">
             <w:r>
               <w:rPr>
                 <w:rStyle w:val="Hipervnculo"/>
@@ -1316,7 +1316,7 @@
                 <w:noProof/>
                 <w:webHidden/>
               </w:rPr>
-              <w:instrText xml:space="preserve"> PAGEREF _Toc174010071 \h </w:instrText>
+              <w:instrText xml:space="preserve"> PAGEREF _Toc178254406 \h </w:instrText>
             </w:r>
             <w:r>
               <w:rPr>
@@ -1362,7 +1362,7 @@
               <w14:ligatures w14:val="none"/>
             </w:rPr>
           </w:pPr>
-          <w:hyperlink w:anchor="_Toc174010072" w:history="1">
+          <w:hyperlink w:anchor="_Toc178254407" w:history="1">
             <w:r>
               <w:rPr>
                 <w:rStyle w:val="Hipervnculo"/>
@@ -1389,7 +1389,7 @@
                 <w:noProof/>
                 <w:webHidden/>
               </w:rPr>
-              <w:instrText xml:space="preserve"> PAGEREF _Toc174010072 \h </w:instrText>
+              <w:instrText xml:space="preserve"> PAGEREF _Toc178254407 \h </w:instrText>
             </w:r>
             <w:r>
               <w:rPr>
@@ -1435,7 +1435,7 @@
               <w14:ligatures w14:val="none"/>
             </w:rPr>
           </w:pPr>
-          <w:hyperlink w:anchor="_Toc174010073" w:history="1">
+          <w:hyperlink w:anchor="_Toc178254408" w:history="1">
             <w:r>
               <w:rPr>
                 <w:rStyle w:val="Hipervnculo"/>
@@ -1462,7 +1462,7 @@
                 <w:noProof/>
                 <w:webHidden/>
               </w:rPr>
-              <w:instrText xml:space="preserve"> PAGEREF _Toc174010073 \h </w:instrText>
+              <w:instrText xml:space="preserve"> PAGEREF _Toc178254408 \h </w:instrText>
             </w:r>
             <w:r>
               <w:rPr>
@@ -1508,7 +1508,7 @@
               <w14:ligatures w14:val="none"/>
             </w:rPr>
           </w:pPr>
-          <w:hyperlink w:anchor="_Toc174010074" w:history="1">
+          <w:hyperlink w:anchor="_Toc178254409" w:history="1">
             <w:r>
               <w:rPr>
                 <w:rStyle w:val="Hipervnculo"/>
@@ -1535,7 +1535,7 @@
                 <w:noProof/>
                 <w:webHidden/>
               </w:rPr>
-              <w:instrText xml:space="preserve"> PAGEREF _Toc174010074 \h </w:instrText>
+              <w:instrText xml:space="preserve"> PAGEREF _Toc178254409 \h </w:instrText>
             </w:r>
             <w:r>
               <w:rPr>
@@ -1581,7 +1581,7 @@
               <w14:ligatures w14:val="none"/>
             </w:rPr>
           </w:pPr>
-          <w:hyperlink w:anchor="_Toc174010075" w:history="1">
+          <w:hyperlink w:anchor="_Toc178254410" w:history="1">
             <w:r>
               <w:rPr>
                 <w:rStyle w:val="Hipervnculo"/>
@@ -1608,7 +1608,7 @@
                 <w:noProof/>
                 <w:webHidden/>
               </w:rPr>
-              <w:instrText xml:space="preserve"> PAGEREF _Toc174010075 \h </w:instrText>
+              <w:instrText xml:space="preserve"> PAGEREF _Toc178254410 \h </w:instrText>
             </w:r>
             <w:r>
               <w:rPr>
@@ -1654,7 +1654,7 @@
               <w14:ligatures w14:val="none"/>
             </w:rPr>
           </w:pPr>
-          <w:hyperlink w:anchor="_Toc174010076" w:history="1">
+          <w:hyperlink w:anchor="_Toc178254411" w:history="1">
             <w:r>
               <w:rPr>
                 <w:rStyle w:val="Hipervnculo"/>
@@ -1681,7 +1681,7 @@
                 <w:noProof/>
                 <w:webHidden/>
               </w:rPr>
-              <w:instrText xml:space="preserve"> PAGEREF _Toc174010076 \h </w:instrText>
+              <w:instrText xml:space="preserve"> PAGEREF _Toc178254411 \h </w:instrText>
             </w:r>
             <w:r>
               <w:rPr>
@@ -1727,7 +1727,7 @@
               <w14:ligatures w14:val="none"/>
             </w:rPr>
           </w:pPr>
-          <w:hyperlink w:anchor="_Toc174010077" w:history="1">
+          <w:hyperlink w:anchor="_Toc178254412" w:history="1">
             <w:r>
               <w:rPr>
                 <w:rStyle w:val="Hipervnculo"/>
@@ -1754,7 +1754,7 @@
                 <w:noProof/>
                 <w:webHidden/>
               </w:rPr>
-              <w:instrText xml:space="preserve"> PAGEREF _Toc174010077 \h </w:instrText>
+              <w:instrText xml:space="preserve"> PAGEREF _Toc178254412 \h </w:instrText>
             </w:r>
             <w:r>
               <w:rPr>
@@ -1800,7 +1800,7 @@
               <w14:ligatures w14:val="none"/>
             </w:rPr>
           </w:pPr>
-          <w:hyperlink w:anchor="_Toc174010078" w:history="1">
+          <w:hyperlink w:anchor="_Toc178254413" w:history="1">
             <w:r>
               <w:rPr>
                 <w:rStyle w:val="Hipervnculo"/>
@@ -1827,7 +1827,7 @@
                 <w:noProof/>
                 <w:webHidden/>
               </w:rPr>
-              <w:instrText xml:space="preserve"> PAGEREF _Toc174010078 \h </w:instrText>
+              <w:instrText xml:space="preserve"> PAGEREF _Toc178254413 \h </w:instrText>
             </w:r>
             <w:r>
               <w:rPr>
@@ -1873,7 +1873,7 @@
               <w14:ligatures w14:val="none"/>
             </w:rPr>
           </w:pPr>
-          <w:hyperlink w:anchor="_Toc174010079" w:history="1">
+          <w:hyperlink w:anchor="_Toc178254414" w:history="1">
             <w:r>
               <w:rPr>
                 <w:rStyle w:val="Hipervnculo"/>
@@ -1900,7 +1900,7 @@
                 <w:noProof/>
                 <w:webHidden/>
               </w:rPr>
-              <w:instrText xml:space="preserve"> PAGEREF _Toc174010079 \h </w:instrText>
+              <w:instrText xml:space="preserve"> PAGEREF _Toc178254414 \h </w:instrText>
             </w:r>
             <w:r>
               <w:rPr>
@@ -1946,7 +1946,7 @@
               <w14:ligatures w14:val="none"/>
             </w:rPr>
           </w:pPr>
-          <w:hyperlink w:anchor="_Toc174010080" w:history="1">
+          <w:hyperlink w:anchor="_Toc178254415" w:history="1">
             <w:r>
               <w:rPr>
                 <w:rStyle w:val="Hipervnculo"/>
@@ -1973,7 +1973,7 @@
                 <w:noProof/>
                 <w:webHidden/>
               </w:rPr>
-              <w:instrText xml:space="preserve"> PAGEREF _Toc174010080 \h </w:instrText>
+              <w:instrText xml:space="preserve"> PAGEREF _Toc178254415 \h </w:instrText>
             </w:r>
             <w:r>
               <w:rPr>
@@ -2019,7 +2019,7 @@
               <w14:ligatures w14:val="none"/>
             </w:rPr>
           </w:pPr>
-          <w:hyperlink w:anchor="_Toc174010081" w:history="1">
+          <w:hyperlink w:anchor="_Toc178254416" w:history="1">
             <w:r>
               <w:rPr>
                 <w:rStyle w:val="Hipervnculo"/>
@@ -2046,7 +2046,7 @@
                 <w:noProof/>
                 <w:webHidden/>
               </w:rPr>
-              <w:instrText xml:space="preserve"> PAGEREF _Toc174010081 \h </w:instrText>
+              <w:instrText xml:space="preserve"> PAGEREF _Toc178254416 \h </w:instrText>
             </w:r>
             <w:r>
               <w:rPr>
@@ -2104,7 +2104,7 @@
       <w:pPr>
         <w:pStyle w:val="Titulosgenerales"/>
       </w:pPr>
-      <w:bookmarkStart w:id="0" w:name="_Toc174010062"/>
+      <w:bookmarkStart w:id="0" w:name="_Toc178254397"/>
       <w:r>
         <w:lastRenderedPageBreak/>
         <w:t>Introducción</w:t>
@@ -2133,7 +2133,7 @@
       <w:pPr>
         <w:pStyle w:val="Ttulo1"/>
       </w:pPr>
-      <w:bookmarkStart w:id="1" w:name="_Toc174010063"/>
+      <w:bookmarkStart w:id="1" w:name="_Toc178254398"/>
       <w:r>
         <w:lastRenderedPageBreak/>
         <w:t>Los alimentos</w:t>
@@ -2157,7 +2157,7 @@
       <w:pPr>
         <w:pStyle w:val="Ttulo3"/>
       </w:pPr>
-      <w:bookmarkStart w:id="2" w:name="_Toc174010064"/>
+      <w:bookmarkStart w:id="2" w:name="_Toc178254399"/>
       <w:r>
         <w:t>Alimentos por su origen</w:t>
       </w:r>
@@ -2252,7 +2252,7 @@
       <w:pPr>
         <w:pStyle w:val="Ttulo3"/>
       </w:pPr>
-      <w:bookmarkStart w:id="3" w:name="_Toc174010065"/>
+      <w:bookmarkStart w:id="3" w:name="_Toc178254400"/>
       <w:r>
         <w:t>Alimentos por su función</w:t>
       </w:r>
@@ -2401,7 +2401,7 @@
       <w:pPr>
         <w:pStyle w:val="Ttulo2"/>
       </w:pPr>
-      <w:bookmarkStart w:id="4" w:name="_Toc174010066"/>
+      <w:bookmarkStart w:id="4" w:name="_Toc178254401"/>
       <w:r>
         <w:t>Conceptos clave</w:t>
       </w:r>
@@ -2694,7 +2694,7 @@
       <w:pPr>
         <w:pStyle w:val="Ttulo3"/>
       </w:pPr>
-      <w:bookmarkStart w:id="5" w:name="_Toc174010067"/>
+      <w:bookmarkStart w:id="5" w:name="_Toc178254402"/>
       <w:r>
         <w:t>Contaminación o descomposición</w:t>
       </w:r>
@@ -2711,14 +2711,6 @@
           <w:lang w:val="es-419" w:eastAsia="es-CO"/>
         </w:rPr>
         <w:t>La contaminación y la descomposición son dos procesos diferentes que afectan la calidad y seguridad de los alimentos. Entender estos procesos es crucial para prevenir enfermedades y garantizar el consumo de alimentos en buen estado.</w:t>
-      </w:r>
-    </w:p>
-    <w:p>
-      <w:pPr>
-        <w:pStyle w:val="Ttulo4"/>
-      </w:pPr>
-      <w:r>
-        <w:t>Definición</w:t>
       </w:r>
     </w:p>
     <w:p>
@@ -2812,14 +2804,6 @@
     </w:tbl>
     <w:p>
       <w:pPr>
-        <w:pStyle w:val="Ttulo4"/>
-      </w:pPr>
-      <w:r>
-        <w:t>Causantes</w:t>
-      </w:r>
-    </w:p>
-    <w:p>
-      <w:pPr>
         <w:pStyle w:val="Tabla"/>
         <w:rPr>
           <w:lang w:val="es-419" w:eastAsia="es-CO"/>
@@ -2909,27 +2893,6 @@
     </w:tbl>
     <w:p>
       <w:pPr>
-        <w:pStyle w:val="Ttulo4"/>
-      </w:pPr>
-    </w:p>
-    <w:p>
-      <w:pPr>
-        <w:rPr>
-          <w:lang w:val="es-419" w:eastAsia="es-CO"/>
-        </w:rPr>
-      </w:pPr>
-    </w:p>
-    <w:p>
-      <w:pPr>
-        <w:pStyle w:val="Ttulo4"/>
-      </w:pPr>
-      <w:r>
-        <w:lastRenderedPageBreak/>
-        <w:t>Visibilidad</w:t>
-      </w:r>
-    </w:p>
-    <w:p>
-      <w:pPr>
         <w:pStyle w:val="Tabla"/>
         <w:rPr>
           <w:lang w:val="es-419" w:eastAsia="es-CO"/>
@@ -3019,14 +2982,6 @@
     </w:tbl>
     <w:p>
       <w:pPr>
-        <w:pStyle w:val="Ttulo4"/>
-      </w:pPr>
-      <w:r>
-        <w:t>Ejemplos</w:t>
-      </w:r>
-    </w:p>
-    <w:p>
-      <w:pPr>
         <w:pStyle w:val="Tabla"/>
         <w:rPr>
           <w:lang w:val="es-419" w:eastAsia="es-CO"/>
@@ -3036,6 +2991,7 @@
         <w:rPr>
           <w:lang w:val="es-419" w:eastAsia="es-CO"/>
         </w:rPr>
+        <w:lastRenderedPageBreak/>
         <w:t>Ejemplos</w:t>
       </w:r>
     </w:p>
@@ -3116,14 +3072,6 @@
     </w:tbl>
     <w:p>
       <w:pPr>
-        <w:pStyle w:val="Ttulo4"/>
-      </w:pPr>
-      <w:r>
-        <w:t>Consecuencias</w:t>
-      </w:r>
-    </w:p>
-    <w:p>
-      <w:pPr>
         <w:pStyle w:val="Tabla"/>
         <w:rPr>
           <w:lang w:val="es-419" w:eastAsia="es-CO"/>
@@ -3215,7 +3163,7 @@
       <w:pPr>
         <w:pStyle w:val="Ttulo2"/>
       </w:pPr>
-      <w:bookmarkStart w:id="6" w:name="_Toc174010068"/>
+      <w:bookmarkStart w:id="6" w:name="_Toc178254403"/>
       <w:r>
         <w:t>Tipos de contaminación en alimentos</w:t>
       </w:r>
@@ -3244,7 +3192,6 @@
         <w:rPr>
           <w:lang w:val="es-419" w:eastAsia="es-CO"/>
         </w:rPr>
-        <w:lastRenderedPageBreak/>
         <w:t>A continuación, se detallan estos tipos de contaminación y las medidas necesarias para evitar que los alimentos se vean afectados, asegurando así la protección de los consumidores y el mantenimiento de estándares de higiene adecuados.</w:t>
       </w:r>
     </w:p>
@@ -3282,7 +3229,14 @@
         <w:rPr>
           <w:lang w:val="es-419" w:eastAsia="es-CO"/>
         </w:rPr>
-        <w:t>La contaminación física está relacionada con la presencia de suciedad o restos de materiales no comestibles en los alimentos. Estos materiales incluyen piedras, maderas, cabellos, anillos, vidrios, fragmentos de metal u otros objetos que accidentalmente pueden llegar al alimento. Para prevenir la contaminación física, es importante seguir estas recomendaciones:</w:t>
+        <w:t xml:space="preserve">La contaminación física está relacionada con la presencia de suciedad o restos de materiales no comestibles en los alimentos. Estos materiales incluyen piedras, maderas, cabellos, anillos, vidrios, fragmentos de metal u otros </w:t>
+      </w:r>
+      <w:r>
+        <w:rPr>
+          <w:lang w:val="es-419" w:eastAsia="es-CO"/>
+        </w:rPr>
+        <w:lastRenderedPageBreak/>
+        <w:t>objetos que accidentalmente pueden llegar al alimento. Para prevenir la contaminación física, es importante seguir estas recomendaciones:</w:t>
       </w:r>
     </w:p>
     <w:p>
@@ -3391,14 +3345,7 @@
         <w:rPr>
           <w:lang w:val="es-419" w:eastAsia="es-CO"/>
         </w:rPr>
-        <w:t xml:space="preserve">La contaminación química se produce por el uso de aditivos no permitidos o cuando estos se añaden en exceso. También puede ocurrir por la presencia de detergentes, barniz de latas o pesticidas. Estos químicos pueden ser perjudiciales para la salud si se ingieren en cantidades significativas. Es crucial seguir las regulaciones sobre el uso de aditivos y asegurarse de que los </w:t>
-      </w:r>
-      <w:r>
-        <w:rPr>
-          <w:lang w:val="es-419" w:eastAsia="es-CO"/>
-        </w:rPr>
-        <w:lastRenderedPageBreak/>
-        <w:t>alimentos no entren en contacto con sustancias químicas durante su manipulación y almacenamiento.</w:t>
+        <w:t>La contaminación química se produce por el uso de aditivos no permitidos o cuando estos se añaden en exceso. También puede ocurrir por la presencia de detergentes, barniz de latas o pesticidas. Estos químicos pueden ser perjudiciales para la salud si se ingieren en cantidades significativas. Es crucial seguir las regulaciones sobre el uso de aditivos y asegurarse de que los alimentos no entren en contacto con sustancias químicas durante su manipulación y almacenamiento.</w:t>
       </w:r>
     </w:p>
     <w:p>
@@ -3480,6 +3427,7 @@
           <w:bCs/>
           <w:lang w:val="es-419" w:eastAsia="es-CO"/>
         </w:rPr>
+        <w:lastRenderedPageBreak/>
         <w:t>Contaminación cruzada</w:t>
       </w:r>
     </w:p>
@@ -3502,7 +3450,7 @@
       <w:pPr>
         <w:pStyle w:val="Ttulo2"/>
       </w:pPr>
-      <w:bookmarkStart w:id="7" w:name="_Toc174010069"/>
+      <w:bookmarkStart w:id="7" w:name="_Toc178254404"/>
       <w:r>
         <w:t>Selección de alimentos frescos y de calidad</w:t>
       </w:r>
@@ -3518,21 +3466,14 @@
         <w:rPr>
           <w:lang w:val="es-419" w:eastAsia="es-CO"/>
         </w:rPr>
-        <w:t xml:space="preserve">La selección adecuada de alimentos es fundamental para garantizar una dieta saludable y segura. Este proceso no solo influye en la calidad nutricional de los productos que consumimos, sino también en nuestra salud a largo plazo. Para realizar una selección acertada, es esencial considerar diversas características específicas de </w:t>
-      </w:r>
-      <w:r>
-        <w:rPr>
-          <w:lang w:val="es-419" w:eastAsia="es-CO"/>
-        </w:rPr>
-        <w:lastRenderedPageBreak/>
-        <w:t>cada tipo de alimento. A continuación, se detallan los criterios esenciales que deben tenerse en cuenta al elegir alimentos envasados, frutas y hortalizas, productos lácteos, carnes rojas, pollo y pescado. Con esta información, se busca facilitar decisiones informadas que promuevan el bienestar y la seguridad alimentaria.</w:t>
+        <w:t>La selección adecuada de alimentos es fundamental para garantizar una dieta saludable y segura. Este proceso no solo influye en la calidad nutricional de los productos que consumimos, sino también en nuestra salud a largo plazo. Para realizar una selección acertada, es esencial considerar diversas características específicas de cada tipo de alimento. A continuación, se detallan los criterios esenciales que deben tenerse en cuenta al elegir alimentos envasados, frutas y hortalizas, productos lácteos, carnes rojas, pollo y pescado. Con esta información, se busca facilitar decisiones informadas que promuevan el bienestar y la seguridad alimentaria.</w:t>
       </w:r>
     </w:p>
     <w:p>
       <w:pPr>
         <w:pStyle w:val="Ttulo3"/>
       </w:pPr>
-      <w:bookmarkStart w:id="8" w:name="_Toc174010070"/>
+      <w:bookmarkStart w:id="8" w:name="_Toc178254405"/>
       <w:r>
         <w:t>Selección de alimentos</w:t>
       </w:r>
@@ -3607,6 +3548,7 @@
           <w:bCs/>
           <w:lang w:val="es-419" w:eastAsia="es-CO"/>
         </w:rPr>
+        <w:lastRenderedPageBreak/>
         <w:t>Fecha de producción</w:t>
       </w:r>
     </w:p>
@@ -3703,7 +3645,7 @@
       <w:pPr>
         <w:pStyle w:val="Ttulo3"/>
       </w:pPr>
-      <w:bookmarkStart w:id="9" w:name="_Toc174010071"/>
+      <w:bookmarkStart w:id="9" w:name="_Toc178254406"/>
       <w:r>
         <w:t>Selección de frutas y hortalizas</w:t>
       </w:r>
@@ -3741,7 +3683,6 @@
           <w:bCs/>
           <w:lang w:val="es-419" w:eastAsia="es-CO"/>
         </w:rPr>
-        <w:lastRenderedPageBreak/>
         <w:t>Textura</w:t>
       </w:r>
     </w:p>
@@ -3838,8 +3779,9 @@
       <w:pPr>
         <w:pStyle w:val="Ttulo3"/>
       </w:pPr>
-      <w:bookmarkStart w:id="10" w:name="_Toc174010072"/>
-      <w:r>
+      <w:bookmarkStart w:id="10" w:name="_Toc178254407"/>
+      <w:r>
+        <w:lastRenderedPageBreak/>
         <w:t>Selección de leche y sus derivados</w:t>
       </w:r>
       <w:bookmarkEnd w:id="10"/>
@@ -3969,7 +3911,7 @@
       <w:pPr>
         <w:pStyle w:val="Ttulo3"/>
       </w:pPr>
-      <w:bookmarkStart w:id="11" w:name="_Toc174010073"/>
+      <w:bookmarkStart w:id="11" w:name="_Toc178254408"/>
       <w:r>
         <w:t>Selección de carnes rojas</w:t>
       </w:r>
@@ -3987,13 +3929,6 @@
         </w:rPr>
         <w:t>Las características que se deben tomar en cuenta al seleccionar carnes son:</w:t>
       </w:r>
-    </w:p>
-    <w:p>
-      <w:pPr>
-        <w:rPr>
-          <w:lang w:val="es-419" w:eastAsia="es-CO"/>
-        </w:rPr>
-      </w:pPr>
     </w:p>
     <w:p>
       <w:pPr>
@@ -4014,7 +3949,6 @@
           <w:bCs/>
           <w:lang w:val="es-419" w:eastAsia="es-CO"/>
         </w:rPr>
-        <w:lastRenderedPageBreak/>
         <w:t>Color</w:t>
       </w:r>
     </w:p>
@@ -4146,10 +4080,20 @@
     </w:p>
     <w:p>
       <w:pPr>
+        <w:pStyle w:val="Prrafodelista"/>
+        <w:ind w:left="1429" w:firstLine="0"/>
+        <w:rPr>
+          <w:lang w:val="es-419" w:eastAsia="es-CO"/>
+        </w:rPr>
+      </w:pPr>
+    </w:p>
+    <w:p>
+      <w:pPr>
         <w:pStyle w:val="Ttulo3"/>
       </w:pPr>
-      <w:bookmarkStart w:id="12" w:name="_Toc174010074"/>
-      <w:r>
+      <w:bookmarkStart w:id="12" w:name="_Toc178254409"/>
+      <w:r>
+        <w:lastRenderedPageBreak/>
         <w:t>Selección de pollo</w:t>
       </w:r>
       <w:bookmarkEnd w:id="12"/>
@@ -4319,7 +4263,7 @@
       <w:pPr>
         <w:pStyle w:val="Ttulo3"/>
       </w:pPr>
-      <w:bookmarkStart w:id="13" w:name="_Toc174010075"/>
+      <w:bookmarkStart w:id="13" w:name="_Toc178254410"/>
       <w:r>
         <w:t>Selección de pescado</w:t>
       </w:r>
@@ -4337,13 +4281,6 @@
         </w:rPr>
         <w:t>Las características que se deben tomar en cuenta al comprar pescado son:</w:t>
       </w:r>
-    </w:p>
-    <w:p>
-      <w:pPr>
-        <w:rPr>
-          <w:lang w:val="es-419" w:eastAsia="es-CO"/>
-        </w:rPr>
-      </w:pPr>
     </w:p>
     <w:p>
       <w:pPr>
@@ -4364,7 +4301,6 @@
           <w:bCs/>
           <w:lang w:val="es-419" w:eastAsia="es-CO"/>
         </w:rPr>
-        <w:lastRenderedPageBreak/>
         <w:t>Color</w:t>
       </w:r>
     </w:p>
@@ -4498,8 +4434,9 @@
       <w:pPr>
         <w:pStyle w:val="Ttulo3"/>
       </w:pPr>
-      <w:bookmarkStart w:id="14" w:name="_Toc174010076"/>
-      <w:r>
+      <w:bookmarkStart w:id="14" w:name="_Toc178254411"/>
+      <w:r>
+        <w:lastRenderedPageBreak/>
         <w:t>Consejos para el almacenamiento de alimentos</w:t>
       </w:r>
       <w:bookmarkEnd w:id="14"/>
@@ -4568,7 +4505,6 @@
         <w:rPr>
           <w:lang w:val="es-419" w:eastAsia="es-CO"/>
         </w:rPr>
-        <w:lastRenderedPageBreak/>
         <w:t>Aplique el método PEPS (primero que entra, primero que sale); para ello, marque el alimento con la fecha y la descripción del producto para facilitar la rotación.</w:t>
       </w:r>
     </w:p>
@@ -4677,6 +4613,7 @@
         <w:rPr>
           <w:lang w:val="es-419" w:eastAsia="es-CO"/>
         </w:rPr>
+        <w:lastRenderedPageBreak/>
         <w:t>Controle al menos una vez al día las temperaturas de las neveras, refrigeradores y congeladores, y asegúrese de que se cumplan los límites de las temperaturas adecuadas (refrigeración 0 °- 5 °C, congelación -18 °C).</w:t>
       </w:r>
     </w:p>
@@ -4753,7 +4690,7 @@
       <w:pPr>
         <w:pStyle w:val="Titulosgenerales"/>
       </w:pPr>
-      <w:bookmarkStart w:id="15" w:name="_Toc174010077"/>
+      <w:bookmarkStart w:id="15" w:name="_Toc178254412"/>
       <w:r>
         <w:lastRenderedPageBreak/>
         <w:t>Síntesis</w:t>
@@ -4765,7 +4702,6 @@
     </w:p>
     <w:p>
       <w:pPr>
-        <w:ind w:firstLine="0"/>
         <w:rPr>
           <w:lang w:val="es-419" w:eastAsia="es-CO"/>
         </w:rPr>
@@ -4846,7 +4782,7 @@
       <w:pPr>
         <w:pStyle w:val="Titulosgenerales"/>
       </w:pPr>
-      <w:bookmarkStart w:id="16" w:name="_Toc174010078"/>
+      <w:bookmarkStart w:id="16" w:name="_Toc178254413"/>
       <w:r>
         <w:lastRenderedPageBreak/>
         <w:t>Material complementario</w:t>
@@ -5279,7 +5215,7 @@
       <w:pPr>
         <w:pStyle w:val="Titulosgenerales"/>
       </w:pPr>
-      <w:bookmarkStart w:id="17" w:name="_Toc174010079"/>
+      <w:bookmarkStart w:id="17" w:name="_Toc178254414"/>
       <w:r>
         <w:lastRenderedPageBreak/>
         <w:t>Glosario</w:t>
@@ -5480,7 +5416,7 @@
       <w:pPr>
         <w:pStyle w:val="Titulosgenerales"/>
       </w:pPr>
-      <w:bookmarkStart w:id="18" w:name="_Toc174010080"/>
+      <w:bookmarkStart w:id="18" w:name="_Toc178254415"/>
       <w:r>
         <w:lastRenderedPageBreak/>
         <w:t>Referencias bibliográficas</w:t>
@@ -5496,12 +5432,6 @@
           <w:lang w:val="es-419" w:eastAsia="es-CO"/>
         </w:rPr>
       </w:pPr>
-      <w:r>
-        <w:rPr>
-          <w:lang w:val="es-419" w:eastAsia="es-CO"/>
-        </w:rPr>
-        <w:t xml:space="preserve"> </w:t>
-      </w:r>
       <w:r>
         <w:rPr>
           <w:lang w:val="es-419" w:eastAsia="es-CO"/>
@@ -5589,7 +5519,7 @@
             <w:rStyle w:val="Hipervnculo"/>
             <w:lang w:val="es-419" w:eastAsia="es-CO"/>
           </w:rPr>
-          <w:t>https://www.scielo.org.mx/scielo.php?pid=S2007-11242023000400796&amp;script=sci_arttext</w:t>
+          <w:t>https://cienciaspecuarias.inifap.gob.mx/index.php/Pecuarias/article/view/6397</w:t>
         </w:r>
       </w:hyperlink>
       <w:r>
@@ -5651,7 +5581,7 @@
             <w:rStyle w:val="Hipervnculo"/>
             <w:lang w:val="es-419" w:eastAsia="es-CO"/>
           </w:rPr>
-          <w:t>http://www.scielo.org.co/scielo.php?pid=S0120-41572014000400017&amp;script=sci_arttext</w:t>
+          <w:t>https://pesquisa.bvsalud.org/portal/resource/pt/lil-730947</w:t>
         </w:r>
       </w:hyperlink>
       <w:r>
@@ -5762,7 +5692,7 @@
       <w:pPr>
         <w:pStyle w:val="Titulosgenerales"/>
       </w:pPr>
-      <w:bookmarkStart w:id="19" w:name="_Toc174010081"/>
+      <w:bookmarkStart w:id="19" w:name="_Toc178254416"/>
       <w:r>
         <w:lastRenderedPageBreak/>
         <w:t>Créditos</w:t>
@@ -6587,7 +6517,7 @@
                   <v:stroke joinstyle="miter"/>
                   <v:path gradientshapeok="t" o:connecttype="rect"/>
                 </v:shapetype>
-                <v:shape id="_x0000_s1027" type="#_x0000_t202" style="position:absolute;left:0;text-align:left;margin-left:16.1pt;margin-top:.65pt;width:455.15pt;height:41.4pt;z-index:251661312;visibility:visible;mso-wrap-style:square;mso-width-percent:0;mso-height-percent:0;mso-wrap-distance-left:9pt;mso-wrap-distance-top:3.6pt;mso-wrap-distance-right:9pt;mso-wrap-distance-bottom:3.6pt;mso-position-horizontal:absolute;mso-position-horizontal-relative:text;mso-position-vertical:absolute;mso-position-vertical-relative:text;mso-width-percent:0;mso-height-percent:0;mso-width-relative:margin;mso-height-relative:margin;v-text-anchor:top" o:gfxdata="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" stroked="f">
+                <v:shape id="_x0000_s1027" type="#_x0000_t202" alt="&quot;&quot;" style="position:absolute;left:0;text-align:left;margin-left:16.1pt;margin-top:.65pt;width:455.15pt;height:41.4pt;z-index:251661312;visibility:visible;mso-wrap-style:square;mso-width-percent:0;mso-height-percent:0;mso-wrap-distance-left:9pt;mso-wrap-distance-top:3.6pt;mso-wrap-distance-right:9pt;mso-wrap-distance-bottom:3.6pt;mso-position-horizontal:absolute;mso-position-horizontal-relative:text;mso-position-vertical:absolute;mso-position-vertical-relative:text;mso-width-percent:0;mso-height-percent:0;mso-width-relative:margin;mso-height-relative:margin;v-text-anchor:top" o:gfxdata="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" stroked="f">
                   <v:textbox>
                     <w:txbxContent>
                       <w:p>
@@ -9829,13 +9759,13 @@
 </file>
 
 <file path=customXml/itemProps2.xml><?xml version="1.0" encoding="utf-8"?>
-<ds:datastoreItem xmlns:ds="http://schemas.openxmlformats.org/officeDocument/2006/customXml" ds:itemID="{1FEF2195-27BE-4452-AE62-CBB8F4EE8419}"/>
+<ds:datastoreItem xmlns:ds="http://schemas.openxmlformats.org/officeDocument/2006/customXml" ds:itemID="{71E6AA5F-0469-4C11-81F2-E1ECC45A61C8}"/>
 </file>
 
 <file path=customXml/itemProps3.xml><?xml version="1.0" encoding="utf-8"?>
-<ds:datastoreItem xmlns:ds="http://schemas.openxmlformats.org/officeDocument/2006/customXml" ds:itemID="{B6CBCFD9-5E3B-48C0-A4C2-35DCE7563953}"/>
+<ds:datastoreItem xmlns:ds="http://schemas.openxmlformats.org/officeDocument/2006/customXml" ds:itemID="{88B5AF69-BA47-49C3-9B84-A5598DAE20B4}"/>
 </file>
 
 <file path=customXml/itemProps4.xml><?xml version="1.0" encoding="utf-8"?>
-<ds:datastoreItem xmlns:ds="http://schemas.openxmlformats.org/officeDocument/2006/customXml" ds:itemID="{D24FEA96-A157-43A0-BB9A-EE0EE75B7109}"/>
+<ds:datastoreItem xmlns:ds="http://schemas.openxmlformats.org/officeDocument/2006/customXml" ds:itemID="{A2BA234E-5E1B-488B-9FE1-D2B19421D752}"/>
 </file>
</xml_diff>